<commit_message>
Made more changes to Indifferent-Sons, this is just an exercise in character creation. These are characters who would be horrible people, the kind of which I hope I never meet or have as children. I would be interested to see what the people in the writing group think of this. I will print it out in the updated version of 2015
</commit_message>
<xml_diff>
--- a/creative-writing/Indifferent-Sons.docx
+++ b/creative-writing/Indifferent-Sons.docx
@@ -174,253 +174,61 @@
           <w:sz w:val="24"/>
           <w:szCs w:val="24"/>
         </w:rPr>
-        <w:t>“For me, and I think for many others</w:t>
-      </w:r>
-      <w:r>
-        <w:rPr>
-          <w:rFonts w:ascii="Times New Roman" w:hAnsi="Times New Roman" w:cs="Times New Roman"/>
-          <w:sz w:val="24"/>
-          <w:szCs w:val="24"/>
-        </w:rPr>
-        <w:t xml:space="preserve"> in this room</w:t>
-      </w:r>
-      <w:r>
-        <w:rPr>
-          <w:rFonts w:ascii="Times New Roman" w:hAnsi="Times New Roman" w:cs="Times New Roman"/>
-          <w:sz w:val="24"/>
-          <w:szCs w:val="24"/>
-        </w:rPr>
-        <w:t xml:space="preserve">, James </w:t>
-      </w:r>
-      <w:r>
-        <w:rPr>
-          <w:rFonts w:ascii="Times New Roman" w:hAnsi="Times New Roman" w:cs="Times New Roman"/>
-          <w:sz w:val="24"/>
-          <w:szCs w:val="24"/>
-        </w:rPr>
-        <w:t>Manning</w:t>
-      </w:r>
-      <w:r>
-        <w:rPr>
-          <w:rFonts w:ascii="Times New Roman" w:hAnsi="Times New Roman" w:cs="Times New Roman"/>
-          <w:sz w:val="24"/>
-          <w:szCs w:val="24"/>
-        </w:rPr>
-        <w:t xml:space="preserve"> was our Captain. The man who</w:t>
-      </w:r>
-      <w:r>
-        <w:rPr>
-          <w:rFonts w:ascii="Times New Roman" w:hAnsi="Times New Roman" w:cs="Times New Roman"/>
-          <w:sz w:val="24"/>
-          <w:szCs w:val="24"/>
-        </w:rPr>
-        <w:t xml:space="preserve"> set us on the path that we would go on and</w:t>
-      </w:r>
-      <w:r>
-        <w:rPr>
-          <w:rFonts w:ascii="Times New Roman" w:hAnsi="Times New Roman" w:cs="Times New Roman"/>
-          <w:sz w:val="24"/>
-          <w:szCs w:val="24"/>
-        </w:rPr>
-        <w:t xml:space="preserve"> steered each one of us into the direction that our lives would take. The one who protected us from the storms and the one the steered family into the port </w:t>
-      </w:r>
-      <w:r>
-        <w:rPr>
-          <w:rFonts w:ascii="Times New Roman" w:hAnsi="Times New Roman" w:cs="Times New Roman"/>
-          <w:sz w:val="24"/>
-          <w:szCs w:val="24"/>
-        </w:rPr>
-        <w:t>in which we now live</w:t>
-      </w:r>
-      <w:r>
-        <w:rPr>
-          <w:rFonts w:ascii="Times New Roman" w:hAnsi="Times New Roman" w:cs="Times New Roman"/>
-          <w:sz w:val="24"/>
-          <w:szCs w:val="24"/>
-        </w:rPr>
-        <w:t>.</w:t>
-      </w:r>
-      <w:r>
-        <w:rPr>
-          <w:rFonts w:ascii="Times New Roman" w:hAnsi="Times New Roman" w:cs="Times New Roman"/>
-          <w:sz w:val="24"/>
-          <w:szCs w:val="24"/>
-        </w:rPr>
-        <w:t xml:space="preserve"> He made sacrifices, yes, but he made them for us and at every stage we knew that we could reach out to him for help.</w:t>
-      </w:r>
-      <w:r>
-        <w:rPr>
-          <w:rFonts w:ascii="Times New Roman" w:hAnsi="Times New Roman" w:cs="Times New Roman"/>
-          <w:sz w:val="24"/>
-          <w:szCs w:val="24"/>
-        </w:rPr>
-        <w:t xml:space="preserve"> I will miss him and his determination which had come to be a source of strength to each of us that knew him.”</w:t>
-      </w:r>
-    </w:p>
-    <w:p>
-      <w:pPr>
-        <w:ind w:firstLine="720"/>
-        <w:rPr>
-          <w:rFonts w:ascii="Times New Roman" w:hAnsi="Times New Roman" w:cs="Times New Roman"/>
-          <w:sz w:val="24"/>
-          <w:szCs w:val="24"/>
-        </w:rPr>
-      </w:pPr>
-      <w:r>
-        <w:rPr>
-          <w:rFonts w:ascii="Times New Roman" w:hAnsi="Times New Roman" w:cs="Times New Roman"/>
-          <w:sz w:val="24"/>
-          <w:szCs w:val="24"/>
-        </w:rPr>
-        <w:t xml:space="preserve">Jerome </w:t>
-      </w:r>
-      <w:r>
-        <w:rPr>
-          <w:rFonts w:ascii="Times New Roman" w:hAnsi="Times New Roman" w:cs="Times New Roman"/>
-          <w:sz w:val="24"/>
-          <w:szCs w:val="24"/>
-        </w:rPr>
-        <w:t>Manning</w:t>
-      </w:r>
-      <w:r>
-        <w:rPr>
-          <w:rFonts w:ascii="Times New Roman" w:hAnsi="Times New Roman" w:cs="Times New Roman"/>
-          <w:sz w:val="24"/>
-          <w:szCs w:val="24"/>
-        </w:rPr>
-        <w:t xml:space="preserve"> had to stop himself from cracking a smirk as he delivered the last part of his speech. He’d meant the thing as a discreet insult that only he and his siblings, and maybe his first step-mother</w:t>
-      </w:r>
-      <w:r>
-        <w:rPr>
-          <w:rFonts w:ascii="Times New Roman" w:hAnsi="Times New Roman" w:cs="Times New Roman"/>
-          <w:sz w:val="24"/>
-          <w:szCs w:val="24"/>
-        </w:rPr>
-        <w:t xml:space="preserve"> (who was the only former wife to show up)</w:t>
-      </w:r>
-      <w:r>
-        <w:rPr>
-          <w:rFonts w:ascii="Times New Roman" w:hAnsi="Times New Roman" w:cs="Times New Roman"/>
-          <w:sz w:val="24"/>
-          <w:szCs w:val="24"/>
-        </w:rPr>
-        <w:t xml:space="preserve">, would understand the true meaning of. </w:t>
-      </w:r>
-    </w:p>
-    <w:p>
-      <w:pPr>
-        <w:ind w:firstLine="720"/>
-        <w:rPr>
-          <w:rFonts w:ascii="Times New Roman" w:hAnsi="Times New Roman" w:cs="Times New Roman"/>
-          <w:sz w:val="24"/>
-          <w:szCs w:val="24"/>
-        </w:rPr>
-      </w:pPr>
-      <w:r>
-        <w:rPr>
-          <w:rFonts w:ascii="Times New Roman" w:hAnsi="Times New Roman" w:cs="Times New Roman"/>
-          <w:sz w:val="24"/>
-          <w:szCs w:val="24"/>
-        </w:rPr>
-        <w:t>H</w:t>
-      </w:r>
-      <w:r>
-        <w:rPr>
-          <w:rFonts w:ascii="Times New Roman" w:hAnsi="Times New Roman" w:cs="Times New Roman"/>
-          <w:sz w:val="24"/>
-          <w:szCs w:val="24"/>
-        </w:rPr>
-        <w:t xml:space="preserve">e had always found it remarkably easy to fake sentiment. A few beautiful words here and a well-placed snivel there often worked wonders to coax out emotion for those willing participants that wanted to share his burden. </w:t>
-      </w:r>
-    </w:p>
-    <w:p>
-      <w:pPr>
-        <w:ind w:firstLine="720"/>
-        <w:rPr>
-          <w:rFonts w:ascii="Times New Roman" w:hAnsi="Times New Roman" w:cs="Times New Roman"/>
-          <w:sz w:val="24"/>
-          <w:szCs w:val="24"/>
-        </w:rPr>
-      </w:pPr>
-      <w:r>
-        <w:rPr>
-          <w:rFonts w:ascii="Times New Roman" w:hAnsi="Times New Roman" w:cs="Times New Roman"/>
-          <w:sz w:val="24"/>
-          <w:szCs w:val="24"/>
-        </w:rPr>
-        <w:t>T</w:t>
-      </w:r>
-      <w:r>
-        <w:rPr>
-          <w:rFonts w:ascii="Times New Roman" w:hAnsi="Times New Roman" w:cs="Times New Roman"/>
-          <w:sz w:val="24"/>
-          <w:szCs w:val="24"/>
-        </w:rPr>
-        <w:t>ruth</w:t>
-      </w:r>
-      <w:r>
-        <w:rPr>
-          <w:rFonts w:ascii="Times New Roman" w:hAnsi="Times New Roman" w:cs="Times New Roman"/>
-          <w:sz w:val="24"/>
-          <w:szCs w:val="24"/>
-        </w:rPr>
-        <w:t xml:space="preserve"> be known</w:t>
-      </w:r>
-      <w:r>
-        <w:rPr>
-          <w:rFonts w:ascii="Times New Roman" w:hAnsi="Times New Roman" w:cs="Times New Roman"/>
-          <w:sz w:val="24"/>
-          <w:szCs w:val="24"/>
-        </w:rPr>
-        <w:t>, Jerome didn’t give a damn. The emotional manipulation came so naturally to him</w:t>
-      </w:r>
-      <w:r>
-        <w:rPr>
-          <w:rFonts w:ascii="Times New Roman" w:hAnsi="Times New Roman" w:cs="Times New Roman"/>
-          <w:sz w:val="24"/>
-          <w:szCs w:val="24"/>
-        </w:rPr>
-        <w:t xml:space="preserve"> and it helped garner sympathy while he appeared to be doing exactly what the outside world expected of him. </w:t>
-      </w:r>
-      <w:r>
-        <w:rPr>
-          <w:rFonts w:ascii="Times New Roman" w:hAnsi="Times New Roman" w:cs="Times New Roman"/>
-          <w:sz w:val="24"/>
-          <w:szCs w:val="24"/>
-        </w:rPr>
-        <w:t>As far as he was concerned it was all bullshit</w:t>
-      </w:r>
-      <w:r>
-        <w:rPr>
-          <w:rFonts w:ascii="Times New Roman" w:hAnsi="Times New Roman" w:cs="Times New Roman"/>
-          <w:sz w:val="24"/>
-          <w:szCs w:val="24"/>
-        </w:rPr>
-        <w:t>, though</w:t>
-      </w:r>
-      <w:r>
-        <w:rPr>
-          <w:rFonts w:ascii="Times New Roman" w:hAnsi="Times New Roman" w:cs="Times New Roman"/>
-          <w:sz w:val="24"/>
-          <w:szCs w:val="24"/>
-        </w:rPr>
-        <w:t>. All that</w:t>
-      </w:r>
-      <w:r>
-        <w:rPr>
-          <w:rFonts w:ascii="Times New Roman" w:hAnsi="Times New Roman" w:cs="Times New Roman"/>
-          <w:sz w:val="24"/>
-          <w:szCs w:val="24"/>
-        </w:rPr>
-        <w:t xml:space="preserve"> really</w:t>
-      </w:r>
-      <w:r>
-        <w:rPr>
-          <w:rFonts w:ascii="Times New Roman" w:hAnsi="Times New Roman" w:cs="Times New Roman"/>
-          <w:sz w:val="24"/>
-          <w:szCs w:val="24"/>
-        </w:rPr>
-        <w:t xml:space="preserve"> mattered was furthering his own agenda. If he had learned one thing from his father’s dogged pursuit of the status that he had enjoyed by his untimely end, it was that the goal was all that mattered and the means of achieving that goal were irrelevant. </w:t>
+        <w:t>“For me, and I think for many others in this room, James Manning was our Captain. The man who set us on the path that we would go on and steered each one of us into the direction that our lives would take. The one who protected us from the storms and the one the steered family into the port in which we now live. He made sacrifices, yes, but he made them for us and at every stage we knew that we could reach out to him for help. I will miss him and his determination which had come to be a source of strength to each of us that knew him.”</w:t>
+      </w:r>
+    </w:p>
+    <w:p>
+      <w:pPr>
+        <w:ind w:firstLine="720"/>
+        <w:rPr>
+          <w:rFonts w:ascii="Times New Roman" w:hAnsi="Times New Roman" w:cs="Times New Roman"/>
+          <w:sz w:val="24"/>
+          <w:szCs w:val="24"/>
+        </w:rPr>
+      </w:pPr>
+      <w:r>
+        <w:rPr>
+          <w:rFonts w:ascii="Times New Roman" w:hAnsi="Times New Roman" w:cs="Times New Roman"/>
+          <w:sz w:val="24"/>
+          <w:szCs w:val="24"/>
+        </w:rPr>
+        <w:t xml:space="preserve">Jerome Murchison had to stop himself from cracking a smirk as he delivered the last part of his speech. He’d meant the thing as a discreet insult that only he and his siblings, and maybe his first step-mother (the only former wife to show up), would understand the true meaning of. </w:t>
+      </w:r>
+    </w:p>
+    <w:p>
+      <w:pPr>
+        <w:ind w:firstLine="720"/>
+        <w:rPr>
+          <w:rFonts w:ascii="Times New Roman" w:hAnsi="Times New Roman" w:cs="Times New Roman"/>
+          <w:sz w:val="24"/>
+          <w:szCs w:val="24"/>
+        </w:rPr>
+      </w:pPr>
+      <w:r>
+        <w:rPr>
+          <w:rFonts w:ascii="Times New Roman" w:hAnsi="Times New Roman" w:cs="Times New Roman"/>
+          <w:sz w:val="24"/>
+          <w:szCs w:val="24"/>
+        </w:rPr>
+        <w:t>He had always found it remarkably easy to fake sentiment. A few beautiful words here and a well-placed snivel there often worked wonders to coax out emotion for those willing participants that wanted to share his burden.  He supposed that was the one thing he had in common with his late father, especially since Jerome went by mother’s maiden surname now.</w:t>
+      </w:r>
+    </w:p>
+    <w:p>
+      <w:pPr>
+        <w:ind w:firstLine="720"/>
+        <w:rPr>
+          <w:rFonts w:ascii="Times New Roman" w:hAnsi="Times New Roman" w:cs="Times New Roman"/>
+          <w:sz w:val="24"/>
+          <w:szCs w:val="24"/>
+        </w:rPr>
+      </w:pPr>
+      <w:r>
+        <w:rPr>
+          <w:rFonts w:ascii="Times New Roman" w:hAnsi="Times New Roman" w:cs="Times New Roman"/>
+          <w:sz w:val="24"/>
+          <w:szCs w:val="24"/>
+        </w:rPr>
+        <w:t xml:space="preserve">Honestly, Jerome didn’t give a damn. The emotional manipulation came so naturally to him and it helped garner sympathy while he appeared to be doing exactly what the outside world expected of him. As far as he was concerned it was all bullshit, though. All that really mattered was furthering his own agenda. If he had learned one thing from his father’s dogged pursuit of the status that he had enjoyed by his untimely end, it was that the goal was all that mattered and the means of achieving that goal were irrelevant. </w:t>
       </w:r>
     </w:p>
     <w:p>
@@ -456,31 +264,7 @@
           <w:sz w:val="24"/>
           <w:szCs w:val="24"/>
         </w:rPr>
-        <w:t xml:space="preserve"> </w:t>
-      </w:r>
-      <w:r>
-        <w:rPr>
-          <w:rFonts w:ascii="Times New Roman" w:hAnsi="Times New Roman" w:cs="Times New Roman"/>
-          <w:sz w:val="24"/>
-          <w:szCs w:val="24"/>
-        </w:rPr>
-        <w:t xml:space="preserve">of a funeral </w:t>
-      </w:r>
-      <w:r>
-        <w:rPr>
-          <w:rFonts w:ascii="Times New Roman" w:hAnsi="Times New Roman" w:cs="Times New Roman"/>
-          <w:sz w:val="24"/>
-          <w:szCs w:val="24"/>
-        </w:rPr>
-        <w:t>- he swore he could hear the old man laughing at each word he said - and then the reading of the will before going out to get drunk out of his mind.</w:t>
-      </w:r>
-      <w:r>
-        <w:rPr>
-          <w:rFonts w:ascii="Times New Roman" w:hAnsi="Times New Roman" w:cs="Times New Roman"/>
-          <w:sz w:val="24"/>
-          <w:szCs w:val="24"/>
-        </w:rPr>
-        <w:t xml:space="preserve"> Maybe he’d chat up </w:t>
+        <w:t xml:space="preserve"> of a funeral - he swore he could hear the old man laughing at each word he said - and then the reading of the will before going out to get drunk off his ass and high out of his mind. Maybe he’d chat up </w:t>
       </w:r>
       <w:proofErr w:type="spellStart"/>
       <w:r>
@@ -498,50 +282,18 @@
           <w:sz w:val="24"/>
           <w:szCs w:val="24"/>
         </w:rPr>
-        <w:t xml:space="preserve"> Jacobson afterwards. </w:t>
-      </w:r>
-      <w:r>
-        <w:rPr>
-          <w:rFonts w:ascii="Times New Roman" w:hAnsi="Times New Roman" w:cs="Times New Roman"/>
-          <w:sz w:val="24"/>
-          <w:szCs w:val="24"/>
-        </w:rPr>
-        <w:t xml:space="preserve"> </w:t>
-      </w:r>
-    </w:p>
-    <w:p>
-      <w:pPr>
-        <w:ind w:firstLine="720"/>
-        <w:rPr>
-          <w:rFonts w:ascii="Times New Roman" w:hAnsi="Times New Roman" w:cs="Times New Roman"/>
-          <w:sz w:val="24"/>
-          <w:szCs w:val="24"/>
-        </w:rPr>
-      </w:pPr>
-      <w:r>
-        <w:rPr>
-          <w:rFonts w:ascii="Times New Roman" w:hAnsi="Times New Roman" w:cs="Times New Roman"/>
-          <w:sz w:val="24"/>
-          <w:szCs w:val="24"/>
-        </w:rPr>
-        <w:t xml:space="preserve">He hadn’t spoken to James </w:t>
-      </w:r>
-      <w:r>
-        <w:rPr>
-          <w:rFonts w:ascii="Times New Roman" w:hAnsi="Times New Roman" w:cs="Times New Roman"/>
-          <w:sz w:val="24"/>
-          <w:szCs w:val="24"/>
-        </w:rPr>
-        <w:t>Manning</w:t>
-      </w:r>
-      <w:r>
-        <w:rPr>
-          <w:rFonts w:ascii="Times New Roman" w:hAnsi="Times New Roman" w:cs="Times New Roman"/>
-          <w:sz w:val="24"/>
-          <w:szCs w:val="24"/>
-        </w:rPr>
-        <w:t xml:space="preserve"> in ten years and still didn’t want to. He rejected the old man’s money once he had obtained it – there was no way to buy his love, not this late in the </w:t>
-      </w:r>
+        <w:t xml:space="preserve"> Jacobson before he did that.  </w:t>
+      </w:r>
+    </w:p>
+    <w:p>
+      <w:pPr>
+        <w:ind w:firstLine="720"/>
+        <w:rPr>
+          <w:rFonts w:ascii="Times New Roman" w:hAnsi="Times New Roman" w:cs="Times New Roman"/>
+          <w:sz w:val="24"/>
+          <w:szCs w:val="24"/>
+        </w:rPr>
+      </w:pPr>
       <w:r>
         <w:rPr>
           <w:rFonts w:ascii="Times New Roman" w:hAnsi="Times New Roman" w:cs="Times New Roman"/>
@@ -549,7 +301,7 @@
           <w:szCs w:val="24"/>
         </w:rPr>
         <w:lastRenderedPageBreak/>
-        <w:t xml:space="preserve">game. Jerome’s speech hadn’t been worth the </w:t>
+        <w:t xml:space="preserve">He hadn’t spoken to James Manning in ten years and still didn’t want to. He rejected the old man’s money once he had obtained it – there was no way to buy his love, not this late in the game. Jerome’s speech hadn’t been worth the </w:t>
       </w:r>
       <w:proofErr w:type="spellStart"/>
       <w:r>
@@ -567,115 +319,43 @@
           <w:sz w:val="24"/>
           <w:szCs w:val="24"/>
         </w:rPr>
-        <w:t xml:space="preserve"> napkin that he’d written it on once he had come out of the ether this morning. As he stepped down from the podium he could see several member of his extended family in tears and several more with the unmistakable silvery glint </w:t>
-      </w:r>
-      <w:r>
-        <w:rPr>
-          <w:rFonts w:ascii="Times New Roman" w:hAnsi="Times New Roman" w:cs="Times New Roman"/>
-          <w:sz w:val="24"/>
-          <w:szCs w:val="24"/>
-        </w:rPr>
-        <w:t>in their eyes.</w:t>
-      </w:r>
-    </w:p>
-    <w:p>
-      <w:pPr>
-        <w:ind w:firstLine="720"/>
-        <w:rPr>
-          <w:rFonts w:ascii="Times New Roman" w:hAnsi="Times New Roman" w:cs="Times New Roman"/>
-          <w:sz w:val="24"/>
-          <w:szCs w:val="24"/>
-        </w:rPr>
-      </w:pPr>
-      <w:r>
-        <w:rPr>
-          <w:rFonts w:ascii="Times New Roman" w:hAnsi="Times New Roman" w:cs="Times New Roman"/>
-          <w:sz w:val="24"/>
-          <w:szCs w:val="24"/>
-        </w:rPr>
-        <w:t xml:space="preserve">He allowed himself half a smirk as his sister stepped up to give her address. He clapped her on the shoulder and walked out of the hall. </w:t>
-      </w:r>
-      <w:r>
-        <w:rPr>
-          <w:rFonts w:ascii="Times New Roman" w:hAnsi="Times New Roman" w:cs="Times New Roman"/>
-          <w:sz w:val="24"/>
-          <w:szCs w:val="24"/>
-        </w:rPr>
-        <w:t>Screw it. H</w:t>
-      </w:r>
-      <w:r>
-        <w:rPr>
-          <w:rFonts w:ascii="Times New Roman" w:hAnsi="Times New Roman" w:cs="Times New Roman"/>
-          <w:sz w:val="24"/>
-          <w:szCs w:val="24"/>
-        </w:rPr>
-        <w:t>e wasn’t going to waste any more of his life entertaining the memory of the old man.</w:t>
-      </w:r>
-      <w:r>
-        <w:rPr>
-          <w:rFonts w:ascii="Times New Roman" w:hAnsi="Times New Roman" w:cs="Times New Roman"/>
-          <w:sz w:val="24"/>
-          <w:szCs w:val="24"/>
-        </w:rPr>
-        <w:t xml:space="preserve"> Screw what everyone else thought about him and what they expected from him. He’d been a fool to think that he </w:t>
-      </w:r>
-      <w:proofErr w:type="spellStart"/>
-      <w:r>
-        <w:rPr>
-          <w:rFonts w:ascii="Times New Roman" w:hAnsi="Times New Roman" w:cs="Times New Roman"/>
-          <w:sz w:val="24"/>
-          <w:szCs w:val="24"/>
-        </w:rPr>
-        <w:t>chould</w:t>
-      </w:r>
-      <w:proofErr w:type="spellEnd"/>
-      <w:r>
-        <w:rPr>
-          <w:rFonts w:ascii="Times New Roman" w:hAnsi="Times New Roman" w:cs="Times New Roman"/>
-          <w:sz w:val="24"/>
-          <w:szCs w:val="24"/>
-        </w:rPr>
-        <w:t xml:space="preserve"> stand up there and lie for someone as bad as James Manning.</w:t>
-      </w:r>
-      <w:r>
-        <w:rPr>
-          <w:rFonts w:ascii="Times New Roman" w:hAnsi="Times New Roman" w:cs="Times New Roman"/>
-          <w:sz w:val="24"/>
-          <w:szCs w:val="24"/>
-        </w:rPr>
-        <w:t xml:space="preserve"> </w:t>
-      </w:r>
-      <w:r>
-        <w:rPr>
-          <w:rFonts w:ascii="Times New Roman" w:hAnsi="Times New Roman" w:cs="Times New Roman"/>
-          <w:sz w:val="24"/>
-          <w:szCs w:val="24"/>
-        </w:rPr>
-        <w:t xml:space="preserve">He’d done as Dorie had asked but no more. </w:t>
-      </w:r>
-      <w:r>
-        <w:rPr>
-          <w:rFonts w:ascii="Times New Roman" w:hAnsi="Times New Roman" w:cs="Times New Roman"/>
-          <w:sz w:val="24"/>
-          <w:szCs w:val="24"/>
-        </w:rPr>
-        <w:t xml:space="preserve">The </w:t>
-      </w:r>
-      <w:r>
-        <w:rPr>
-          <w:rFonts w:ascii="Times New Roman" w:hAnsi="Times New Roman" w:cs="Times New Roman"/>
-          <w:sz w:val="24"/>
-          <w:szCs w:val="24"/>
-        </w:rPr>
-        <w:t>rest was her</w:t>
-      </w:r>
-      <w:r>
-        <w:rPr>
-          <w:rFonts w:ascii="Times New Roman" w:hAnsi="Times New Roman" w:cs="Times New Roman"/>
-          <w:sz w:val="24"/>
-          <w:szCs w:val="24"/>
-        </w:rPr>
-        <w:t xml:space="preserve"> problem now. Jerome was done here.</w:t>
+        <w:t xml:space="preserve"> napkin that he’d written it on once he recovered from last night. He still smelled of Listerine and cigarettes but his little sister had kindly seen to it that his suit for the occasion was cleaned and pressed. </w:t>
+      </w:r>
+    </w:p>
+    <w:p>
+      <w:pPr>
+        <w:ind w:firstLine="720"/>
+        <w:rPr>
+          <w:rFonts w:ascii="Times New Roman" w:hAnsi="Times New Roman" w:cs="Times New Roman"/>
+          <w:sz w:val="24"/>
+          <w:szCs w:val="24"/>
+        </w:rPr>
+      </w:pPr>
+      <w:r>
+        <w:rPr>
+          <w:rFonts w:ascii="Times New Roman" w:hAnsi="Times New Roman" w:cs="Times New Roman"/>
+          <w:sz w:val="24"/>
+          <w:szCs w:val="24"/>
+        </w:rPr>
+        <w:t>As he stepped down from the podium he could see several member of his extended family in tears and several more with the unmistakable silvery glint in their eyes.</w:t>
+      </w:r>
+    </w:p>
+    <w:p>
+      <w:pPr>
+        <w:ind w:firstLine="720"/>
+        <w:rPr>
+          <w:rFonts w:ascii="Times New Roman" w:hAnsi="Times New Roman" w:cs="Times New Roman"/>
+          <w:sz w:val="24"/>
+          <w:szCs w:val="24"/>
+        </w:rPr>
+      </w:pPr>
+      <w:r>
+        <w:rPr>
+          <w:rFonts w:ascii="Times New Roman" w:hAnsi="Times New Roman" w:cs="Times New Roman"/>
+          <w:sz w:val="24"/>
+          <w:szCs w:val="24"/>
+        </w:rPr>
+        <w:t>He allowed himself half a smirk as his sister stepped up to give her address. He clapped her on the shoulder and walked out of the hall. Screw it. He wasn’t going to waste any more of his life on the old man. The money wasn’t worth sitting through this. Dorie could invest his cut or TK could spend it all on video games for all he cared. Fuck what everyone else thought about him and what they expected from him. He’d been a fool to think that he should stand up there and lie for someone who was as much of a shit person as James Manning. He’d done as Dorie had asked but no more. The rest was her problem now. Jerome was done here.</w:t>
       </w:r>
     </w:p>
     <w:p>
@@ -721,397 +401,111 @@
           <w:sz w:val="24"/>
           <w:szCs w:val="24"/>
         </w:rPr>
-        <w:t xml:space="preserve">Dorie </w:t>
-      </w:r>
-      <w:r>
-        <w:rPr>
-          <w:rFonts w:ascii="Times New Roman" w:hAnsi="Times New Roman" w:cs="Times New Roman"/>
-          <w:sz w:val="24"/>
-          <w:szCs w:val="24"/>
-        </w:rPr>
-        <w:t>Manning</w:t>
-      </w:r>
-      <w:r>
-        <w:rPr>
-          <w:rFonts w:ascii="Times New Roman" w:hAnsi="Times New Roman" w:cs="Times New Roman"/>
-          <w:sz w:val="24"/>
-          <w:szCs w:val="24"/>
-        </w:rPr>
-        <w:t xml:space="preserve"> was the type of person who planned every nanosecond of everyday. She had gi</w:t>
-      </w:r>
-      <w:r>
-        <w:rPr>
-          <w:rFonts w:ascii="Times New Roman" w:hAnsi="Times New Roman" w:cs="Times New Roman"/>
-          <w:sz w:val="24"/>
-          <w:szCs w:val="24"/>
-        </w:rPr>
-        <w:t>ven her older brother a</w:t>
-      </w:r>
-      <w:r>
-        <w:rPr>
-          <w:rFonts w:ascii="Times New Roman" w:hAnsi="Times New Roman" w:cs="Times New Roman"/>
-          <w:sz w:val="24"/>
-          <w:szCs w:val="24"/>
-        </w:rPr>
-        <w:t xml:space="preserve"> tribute slot with a</w:t>
-      </w:r>
-      <w:r>
-        <w:rPr>
-          <w:rFonts w:ascii="Times New Roman" w:hAnsi="Times New Roman" w:cs="Times New Roman"/>
-          <w:sz w:val="24"/>
-          <w:szCs w:val="24"/>
-        </w:rPr>
-        <w:t xml:space="preserve"> full</w:t>
-      </w:r>
-      <w:r>
-        <w:rPr>
-          <w:rFonts w:ascii="Times New Roman" w:hAnsi="Times New Roman" w:cs="Times New Roman"/>
-          <w:sz w:val="24"/>
-          <w:szCs w:val="24"/>
-        </w:rPr>
-        <w:t xml:space="preserve"> 15 minutes to manipulate the hearts of everything in a skirt in the name of mou</w:t>
-      </w:r>
-      <w:r>
-        <w:rPr>
-          <w:rFonts w:ascii="Times New Roman" w:hAnsi="Times New Roman" w:cs="Times New Roman"/>
-          <w:sz w:val="24"/>
-          <w:szCs w:val="24"/>
-        </w:rPr>
-        <w:t>rning their father. S</w:t>
-      </w:r>
-      <w:r>
-        <w:rPr>
-          <w:rFonts w:ascii="Times New Roman" w:hAnsi="Times New Roman" w:cs="Times New Roman"/>
-          <w:sz w:val="24"/>
-          <w:szCs w:val="24"/>
-        </w:rPr>
-        <w:t xml:space="preserve">o when </w:t>
-      </w:r>
-      <w:r>
-        <w:rPr>
-          <w:rFonts w:ascii="Times New Roman" w:hAnsi="Times New Roman" w:cs="Times New Roman"/>
-          <w:sz w:val="24"/>
-          <w:szCs w:val="24"/>
-        </w:rPr>
-        <w:t>her</w:t>
-      </w:r>
-      <w:r>
-        <w:rPr>
-          <w:rFonts w:ascii="Times New Roman" w:hAnsi="Times New Roman" w:cs="Times New Roman"/>
-          <w:sz w:val="24"/>
-          <w:szCs w:val="24"/>
-        </w:rPr>
-        <w:t xml:space="preserve"> </w:t>
-      </w:r>
-      <w:r>
-        <w:rPr>
-          <w:rFonts w:ascii="Times New Roman" w:hAnsi="Times New Roman" w:cs="Times New Roman"/>
-          <w:sz w:val="24"/>
-          <w:szCs w:val="24"/>
-        </w:rPr>
-        <w:t>jerk of a big brother had walked out after just 2</w:t>
-      </w:r>
-      <w:r>
-        <w:rPr>
-          <w:rFonts w:ascii="Times New Roman" w:hAnsi="Times New Roman" w:cs="Times New Roman"/>
-          <w:sz w:val="24"/>
-          <w:szCs w:val="24"/>
-        </w:rPr>
-        <w:t xml:space="preserve"> she was panicked.</w:t>
-      </w:r>
-    </w:p>
-    <w:p>
-      <w:pPr>
-        <w:ind w:firstLine="720"/>
-        <w:rPr>
-          <w:rFonts w:ascii="Times New Roman" w:hAnsi="Times New Roman" w:cs="Times New Roman"/>
-          <w:sz w:val="24"/>
-          <w:szCs w:val="24"/>
-        </w:rPr>
-      </w:pPr>
-      <w:r>
-        <w:rPr>
-          <w:rFonts w:ascii="Times New Roman" w:hAnsi="Times New Roman" w:cs="Times New Roman"/>
-          <w:sz w:val="24"/>
-          <w:szCs w:val="24"/>
-        </w:rPr>
-        <w:t xml:space="preserve">Come </w:t>
-      </w:r>
-      <w:r>
-        <w:rPr>
-          <w:rFonts w:ascii="Times New Roman" w:hAnsi="Times New Roman" w:cs="Times New Roman"/>
-          <w:sz w:val="24"/>
-          <w:szCs w:val="24"/>
-        </w:rPr>
-        <w:t>to think of it, she was</w:t>
-      </w:r>
-      <w:r>
-        <w:rPr>
-          <w:rFonts w:ascii="Times New Roman" w:hAnsi="Times New Roman" w:cs="Times New Roman"/>
-          <w:sz w:val="24"/>
-          <w:szCs w:val="24"/>
-        </w:rPr>
-        <w:t xml:space="preserve"> more surprised that he hadn’t grabbed the Jacobsen girl on the way out than she was about the walkout itself. Jerome had always been an </w:t>
-      </w:r>
-      <w:proofErr w:type="spellStart"/>
-      <w:r>
-        <w:rPr>
-          <w:rFonts w:ascii="Times New Roman" w:hAnsi="Times New Roman" w:cs="Times New Roman"/>
-          <w:sz w:val="24"/>
-          <w:szCs w:val="24"/>
-        </w:rPr>
-        <w:t>asshat</w:t>
-      </w:r>
-      <w:proofErr w:type="spellEnd"/>
-      <w:r>
-        <w:rPr>
-          <w:rFonts w:ascii="Times New Roman" w:hAnsi="Times New Roman" w:cs="Times New Roman"/>
-          <w:sz w:val="24"/>
-          <w:szCs w:val="24"/>
-        </w:rPr>
-        <w:t xml:space="preserve"> but a predictable </w:t>
-      </w:r>
-      <w:proofErr w:type="spellStart"/>
-      <w:r>
-        <w:rPr>
-          <w:rFonts w:ascii="Times New Roman" w:hAnsi="Times New Roman" w:cs="Times New Roman"/>
-          <w:sz w:val="24"/>
-          <w:szCs w:val="24"/>
-        </w:rPr>
-        <w:t>asshat</w:t>
-      </w:r>
-      <w:proofErr w:type="spellEnd"/>
-      <w:r>
-        <w:rPr>
-          <w:rFonts w:ascii="Times New Roman" w:hAnsi="Times New Roman" w:cs="Times New Roman"/>
-          <w:sz w:val="24"/>
-          <w:szCs w:val="24"/>
-        </w:rPr>
-        <w:t xml:space="preserve"> at that and Dorie knew that his relationship with their father was worse than </w:t>
-      </w:r>
-      <w:proofErr w:type="spellStart"/>
-      <w:r>
-        <w:rPr>
-          <w:rFonts w:ascii="Times New Roman" w:hAnsi="Times New Roman" w:cs="Times New Roman"/>
-          <w:sz w:val="24"/>
-          <w:szCs w:val="24"/>
-        </w:rPr>
-        <w:t>dogshit</w:t>
-      </w:r>
-      <w:proofErr w:type="spellEnd"/>
-      <w:r>
-        <w:rPr>
-          <w:rFonts w:ascii="Times New Roman" w:hAnsi="Times New Roman" w:cs="Times New Roman"/>
-          <w:sz w:val="24"/>
-          <w:szCs w:val="24"/>
-        </w:rPr>
-        <w:t xml:space="preserve">. She’d figured he’d be </w:t>
-      </w:r>
-      <w:r>
-        <w:rPr>
-          <w:rFonts w:ascii="Times New Roman" w:hAnsi="Times New Roman" w:cs="Times New Roman"/>
-          <w:sz w:val="24"/>
-          <w:szCs w:val="24"/>
-        </w:rPr>
-        <w:t>upset</w:t>
-      </w:r>
-      <w:r>
-        <w:rPr>
-          <w:rFonts w:ascii="Times New Roman" w:hAnsi="Times New Roman" w:cs="Times New Roman"/>
-          <w:sz w:val="24"/>
-          <w:szCs w:val="24"/>
-        </w:rPr>
-        <w:t xml:space="preserve"> that she’d asked him to stand up and lie for 15 minutes but not so </w:t>
-      </w:r>
-      <w:r>
-        <w:rPr>
-          <w:rFonts w:ascii="Times New Roman" w:hAnsi="Times New Roman" w:cs="Times New Roman"/>
-          <w:sz w:val="24"/>
-          <w:szCs w:val="24"/>
-        </w:rPr>
-        <w:t>upset so</w:t>
-      </w:r>
-      <w:r>
-        <w:rPr>
-          <w:rFonts w:ascii="Times New Roman" w:hAnsi="Times New Roman" w:cs="Times New Roman"/>
-          <w:sz w:val="24"/>
-          <w:szCs w:val="24"/>
-        </w:rPr>
-        <w:t xml:space="preserve"> as to walk out. </w:t>
-      </w:r>
-    </w:p>
-    <w:p>
-      <w:pPr>
-        <w:ind w:firstLine="720"/>
-        <w:rPr>
-          <w:rFonts w:ascii="Times New Roman" w:hAnsi="Times New Roman" w:cs="Times New Roman"/>
-          <w:sz w:val="24"/>
-          <w:szCs w:val="24"/>
-        </w:rPr>
-      </w:pPr>
-      <w:r>
-        <w:rPr>
-          <w:rFonts w:ascii="Times New Roman" w:hAnsi="Times New Roman" w:cs="Times New Roman"/>
-          <w:sz w:val="24"/>
-          <w:szCs w:val="24"/>
-        </w:rPr>
-        <w:t>N</w:t>
-      </w:r>
-      <w:r>
-        <w:rPr>
-          <w:rFonts w:ascii="Times New Roman" w:hAnsi="Times New Roman" w:cs="Times New Roman"/>
-          <w:sz w:val="24"/>
-          <w:szCs w:val="24"/>
-        </w:rPr>
-        <w:t xml:space="preserve">ow she had to clean up after him. Again. </w:t>
-      </w:r>
-      <w:r>
-        <w:rPr>
-          <w:rFonts w:ascii="Times New Roman" w:hAnsi="Times New Roman" w:cs="Times New Roman"/>
-          <w:sz w:val="24"/>
-          <w:szCs w:val="24"/>
-        </w:rPr>
-        <w:t>This was exactly like the incident with that 18 year old from Rosewood Girls’. He was blackening his name and, in turn, blackening Dorie’s by association.</w:t>
-      </w:r>
-    </w:p>
-    <w:p>
-      <w:pPr>
-        <w:ind w:firstLine="720"/>
-        <w:rPr>
-          <w:rFonts w:ascii="Times New Roman" w:hAnsi="Times New Roman" w:cs="Times New Roman"/>
-          <w:sz w:val="24"/>
-          <w:szCs w:val="24"/>
-        </w:rPr>
-      </w:pPr>
-      <w:r>
-        <w:rPr>
-          <w:rFonts w:ascii="Times New Roman" w:hAnsi="Times New Roman" w:cs="Times New Roman"/>
-          <w:sz w:val="24"/>
-          <w:szCs w:val="24"/>
-        </w:rPr>
-        <w:t xml:space="preserve">Jerome may have been the oldest but he wasn’t the </w:t>
-      </w:r>
-      <w:r>
-        <w:rPr>
-          <w:rFonts w:ascii="Times New Roman" w:hAnsi="Times New Roman" w:cs="Times New Roman"/>
-          <w:sz w:val="24"/>
-          <w:szCs w:val="24"/>
-        </w:rPr>
-        <w:t xml:space="preserve">wisest and, incidentally, not the </w:t>
-      </w:r>
-      <w:r>
-        <w:rPr>
-          <w:rFonts w:ascii="Times New Roman" w:hAnsi="Times New Roman" w:cs="Times New Roman"/>
-          <w:sz w:val="24"/>
-          <w:szCs w:val="24"/>
-        </w:rPr>
-        <w:t xml:space="preserve">only one who remembered James </w:t>
-      </w:r>
-      <w:r>
-        <w:rPr>
-          <w:rFonts w:ascii="Times New Roman" w:hAnsi="Times New Roman" w:cs="Times New Roman"/>
-          <w:sz w:val="24"/>
-          <w:szCs w:val="24"/>
-        </w:rPr>
-        <w:t>Manning</w:t>
-      </w:r>
-      <w:r>
-        <w:rPr>
-          <w:rFonts w:ascii="Times New Roman" w:hAnsi="Times New Roman" w:cs="Times New Roman"/>
-          <w:sz w:val="24"/>
-          <w:szCs w:val="24"/>
-        </w:rPr>
-        <w:t xml:space="preserve">’s rampant mistreatment of them and their mother. Still Dorie had loved him after a fashion. </w:t>
-      </w:r>
-      <w:r>
-        <w:rPr>
-          <w:rFonts w:ascii="Times New Roman" w:hAnsi="Times New Roman" w:cs="Times New Roman"/>
-          <w:sz w:val="24"/>
-          <w:szCs w:val="24"/>
-        </w:rPr>
-        <w:t xml:space="preserve">Well, ‘love’ was a bit strong. </w:t>
-      </w:r>
-      <w:r>
-        <w:rPr>
-          <w:rFonts w:ascii="Times New Roman" w:hAnsi="Times New Roman" w:cs="Times New Roman"/>
-          <w:sz w:val="24"/>
-          <w:szCs w:val="24"/>
-        </w:rPr>
-        <w:t xml:space="preserve">Her relationship with the man was better than her other brother’s in that she actually called him on occasion and tolerated his presence when they did see each other. </w:t>
-      </w:r>
-    </w:p>
-    <w:p>
-      <w:pPr>
-        <w:ind w:firstLine="720"/>
-        <w:rPr>
-          <w:rFonts w:ascii="Times New Roman" w:hAnsi="Times New Roman" w:cs="Times New Roman"/>
-          <w:sz w:val="24"/>
-          <w:szCs w:val="24"/>
-        </w:rPr>
-      </w:pPr>
-      <w:r>
-        <w:rPr>
-          <w:rFonts w:ascii="Times New Roman" w:hAnsi="Times New Roman" w:cs="Times New Roman"/>
-          <w:sz w:val="24"/>
-          <w:szCs w:val="24"/>
-        </w:rPr>
-        <w:t xml:space="preserve">Dorie wasn’t happy that he was dead but she wouldn’t miss him either. She would give her address and then figure out what to do with the last </w:t>
-      </w:r>
-      <w:r>
-        <w:rPr>
-          <w:rFonts w:ascii="Times New Roman" w:hAnsi="Times New Roman" w:cs="Times New Roman"/>
-          <w:sz w:val="24"/>
-          <w:szCs w:val="24"/>
-        </w:rPr>
-        <w:t>ten</w:t>
-      </w:r>
-      <w:r>
-        <w:rPr>
-          <w:rFonts w:ascii="Times New Roman" w:hAnsi="Times New Roman" w:cs="Times New Roman"/>
-          <w:sz w:val="24"/>
-          <w:szCs w:val="24"/>
-        </w:rPr>
-        <w:t xml:space="preserve"> minutes. </w:t>
-      </w:r>
-    </w:p>
-    <w:p>
-      <w:pPr>
-        <w:rPr>
-          <w:rFonts w:ascii="Times New Roman" w:hAnsi="Times New Roman" w:cs="Times New Roman"/>
-          <w:sz w:val="24"/>
-          <w:szCs w:val="24"/>
-        </w:rPr>
-      </w:pPr>
-    </w:p>
-    <w:p>
-      <w:pPr>
-        <w:rPr>
-          <w:rFonts w:ascii="Times New Roman" w:hAnsi="Times New Roman" w:cs="Times New Roman"/>
-          <w:sz w:val="24"/>
-          <w:szCs w:val="24"/>
-        </w:rPr>
-      </w:pPr>
-    </w:p>
-    <w:p>
-      <w:pPr>
-        <w:rPr>
-          <w:rFonts w:ascii="Times New Roman" w:hAnsi="Times New Roman" w:cs="Times New Roman"/>
-          <w:sz w:val="24"/>
-          <w:szCs w:val="24"/>
-        </w:rPr>
-      </w:pPr>
-    </w:p>
-    <w:p>
-      <w:pPr>
-        <w:rPr>
-          <w:rFonts w:ascii="Times New Roman" w:hAnsi="Times New Roman" w:cs="Times New Roman"/>
-          <w:sz w:val="24"/>
-          <w:szCs w:val="24"/>
-        </w:rPr>
-      </w:pPr>
-    </w:p>
-    <w:p>
-      <w:pPr>
+        <w:t>Pandora Manning was the type of person who planned every nanosecond of everyday. She had given her older brother a tribute slot with a full 15 minutes to manipulate the hearts and minds of everyone else with a vagina in the room, all in the name of mourning their father. So when her big brother had walked out after just 4, she was panicked.</w:t>
+      </w:r>
+    </w:p>
+    <w:p>
+      <w:pPr>
+        <w:ind w:firstLine="720"/>
+        <w:rPr>
+          <w:rFonts w:ascii="Times New Roman" w:hAnsi="Times New Roman" w:cs="Times New Roman"/>
+          <w:sz w:val="24"/>
+          <w:szCs w:val="24"/>
+        </w:rPr>
+      </w:pPr>
+      <w:r>
+        <w:rPr>
+          <w:rFonts w:ascii="Times New Roman" w:hAnsi="Times New Roman" w:cs="Times New Roman"/>
+          <w:sz w:val="24"/>
+          <w:szCs w:val="24"/>
+        </w:rPr>
+        <w:t>Come to think of it Pandora was more surprised that he hadn’t grabbed the Jacobsen girl on the way out, given the way he was eyeing her, than she was about the walkout itself. Jerome had always been a degenerate but normally a predictable degenerate at that. Even though she knew that his relationship with their father was worse than her own, she had just thought that the promise of this many targets would offset his anger.</w:t>
+      </w:r>
+    </w:p>
+    <w:p>
+      <w:pPr>
+        <w:ind w:firstLine="720"/>
+        <w:rPr>
+          <w:rFonts w:ascii="Times New Roman" w:hAnsi="Times New Roman" w:cs="Times New Roman"/>
+          <w:sz w:val="24"/>
+          <w:szCs w:val="24"/>
+        </w:rPr>
+      </w:pPr>
+      <w:r>
+        <w:rPr>
+          <w:rFonts w:ascii="Times New Roman" w:hAnsi="Times New Roman" w:cs="Times New Roman"/>
+          <w:sz w:val="24"/>
+          <w:szCs w:val="24"/>
+        </w:rPr>
+        <w:t>She had taken a gamble in asking him to do this and she had understood that Jerome would be upset but not so upset so as to walk out. It was just like her older brother to make her miscalculate.</w:t>
+      </w:r>
+    </w:p>
+    <w:p>
+      <w:pPr>
+        <w:ind w:firstLine="720"/>
+        <w:rPr>
+          <w:rFonts w:ascii="Times New Roman" w:hAnsi="Times New Roman" w:cs="Times New Roman"/>
+          <w:sz w:val="24"/>
+          <w:szCs w:val="24"/>
+        </w:rPr>
+      </w:pPr>
+      <w:r>
+        <w:rPr>
+          <w:rFonts w:ascii="Times New Roman" w:hAnsi="Times New Roman" w:cs="Times New Roman"/>
+          <w:sz w:val="24"/>
+          <w:szCs w:val="24"/>
+        </w:rPr>
+        <w:t>Now she had to clean up after him. Again. This was exactly like the incident with that 18 year old from Rosewood Girls’. He was blackening his name and, in turn, blackening Pandora’s name by association. Great. How was she going to explain this to the press? The perfect children angle was out now.</w:t>
+      </w:r>
+    </w:p>
+    <w:p>
+      <w:pPr>
+        <w:ind w:firstLine="720"/>
+        <w:rPr>
+          <w:rFonts w:ascii="Times New Roman" w:hAnsi="Times New Roman" w:cs="Times New Roman"/>
+          <w:sz w:val="24"/>
+          <w:szCs w:val="24"/>
+        </w:rPr>
+      </w:pPr>
+      <w:r>
+        <w:rPr>
+          <w:rFonts w:ascii="Times New Roman" w:hAnsi="Times New Roman" w:cs="Times New Roman"/>
+          <w:sz w:val="24"/>
+          <w:szCs w:val="24"/>
+        </w:rPr>
+        <w:t xml:space="preserve">Jerome may have been the oldest but he wasn’t the wisest and, incidentally, not the only one who remembered James Manning’s rampant mistreatment of them and their mother. Pandora had loved him after a fashion. Well, ‘love’ was a bit strong. Her relationship with their father </w:t>
+      </w:r>
+      <w:r>
+        <w:rPr>
+          <w:rFonts w:ascii="Times New Roman" w:hAnsi="Times New Roman" w:cs="Times New Roman"/>
+          <w:sz w:val="24"/>
+          <w:szCs w:val="24"/>
+        </w:rPr>
+        <w:lastRenderedPageBreak/>
+        <w:t xml:space="preserve">was better than her older brother’s in that she actually called him on occasion and tolerated his presence when they did see each other and more honest than her little brother’s because Pandora didn’t want or need a cent from him. </w:t>
+      </w:r>
+    </w:p>
+    <w:p>
+      <w:pPr>
+        <w:ind w:firstLine="720"/>
+        <w:rPr>
+          <w:rFonts w:ascii="Times New Roman" w:hAnsi="Times New Roman" w:cs="Times New Roman"/>
+          <w:sz w:val="24"/>
+          <w:szCs w:val="24"/>
+        </w:rPr>
+      </w:pPr>
+      <w:r>
+        <w:rPr>
+          <w:rFonts w:ascii="Times New Roman" w:hAnsi="Times New Roman" w:cs="Times New Roman"/>
+          <w:sz w:val="24"/>
+          <w:szCs w:val="24"/>
+        </w:rPr>
+        <w:t xml:space="preserve">She wasn’t happy that he was dead but she wouldn’t miss him either. She would give her address and then figure out what to do with the last ten minutes. </w:t>
+      </w:r>
+    </w:p>
+    <w:p>
+      <w:pPr>
+        <w:ind w:firstLine="720"/>
         <w:rPr>
           <w:rFonts w:ascii="Times New Roman" w:hAnsi="Times New Roman" w:cs="Times New Roman"/>
           <w:sz w:val="24"/>
@@ -1153,383 +547,144 @@
           <w:sz w:val="24"/>
           <w:szCs w:val="24"/>
         </w:rPr>
-        <w:t xml:space="preserve">When </w:t>
-      </w:r>
-      <w:r>
-        <w:rPr>
-          <w:rFonts w:ascii="Times New Roman" w:hAnsi="Times New Roman" w:cs="Times New Roman"/>
-          <w:sz w:val="24"/>
-          <w:szCs w:val="24"/>
-        </w:rPr>
-        <w:t xml:space="preserve">Jem stormed out, TK </w:t>
-      </w:r>
-      <w:r>
-        <w:rPr>
-          <w:rFonts w:ascii="Times New Roman" w:hAnsi="Times New Roman" w:cs="Times New Roman"/>
-          <w:sz w:val="24"/>
-          <w:szCs w:val="24"/>
-        </w:rPr>
-        <w:t>Manning</w:t>
-      </w:r>
-      <w:r>
-        <w:rPr>
-          <w:rFonts w:ascii="Times New Roman" w:hAnsi="Times New Roman" w:cs="Times New Roman"/>
-          <w:sz w:val="24"/>
-          <w:szCs w:val="24"/>
-        </w:rPr>
-        <w:t xml:space="preserve"> had thought about stopping him but sat still when </w:t>
-      </w:r>
-      <w:r>
-        <w:rPr>
-          <w:rFonts w:ascii="Times New Roman" w:hAnsi="Times New Roman" w:cs="Times New Roman"/>
-          <w:sz w:val="24"/>
-          <w:szCs w:val="24"/>
-        </w:rPr>
-        <w:t>his sister</w:t>
-      </w:r>
-      <w:r>
-        <w:rPr>
-          <w:rFonts w:ascii="Times New Roman" w:hAnsi="Times New Roman" w:cs="Times New Roman"/>
-          <w:sz w:val="24"/>
-          <w:szCs w:val="24"/>
-        </w:rPr>
-        <w:t xml:space="preserve"> shot him an angry look. He never understood the full extent of the hatred that the two of them had for their father. </w:t>
-      </w:r>
-      <w:r>
-        <w:rPr>
-          <w:rFonts w:ascii="Times New Roman" w:hAnsi="Times New Roman" w:cs="Times New Roman"/>
-          <w:sz w:val="24"/>
-          <w:szCs w:val="24"/>
-        </w:rPr>
-        <w:t xml:space="preserve">Well for Jem it was hate, Dorie was as close to not giving as damn as you could get. And for Dorie, that was saying something. She treated people like dirt if they weren’t of use and worse if they got in her way. </w:t>
-      </w:r>
-      <w:r>
-        <w:rPr>
-          <w:rFonts w:ascii="Times New Roman" w:hAnsi="Times New Roman" w:cs="Times New Roman"/>
-          <w:sz w:val="24"/>
-          <w:szCs w:val="24"/>
-        </w:rPr>
-        <w:t xml:space="preserve"> </w:t>
-      </w:r>
-    </w:p>
-    <w:p>
-      <w:pPr>
-        <w:ind w:firstLine="720"/>
-        <w:rPr>
-          <w:rFonts w:ascii="Times New Roman" w:hAnsi="Times New Roman" w:cs="Times New Roman"/>
-          <w:sz w:val="24"/>
-          <w:szCs w:val="24"/>
-        </w:rPr>
-      </w:pPr>
-      <w:r>
-        <w:rPr>
-          <w:rFonts w:ascii="Times New Roman" w:hAnsi="Times New Roman" w:cs="Times New Roman"/>
-          <w:sz w:val="24"/>
-          <w:szCs w:val="24"/>
-        </w:rPr>
-        <w:t>The</w:t>
-      </w:r>
-      <w:r>
-        <w:rPr>
-          <w:rFonts w:ascii="Times New Roman" w:hAnsi="Times New Roman" w:cs="Times New Roman"/>
-          <w:sz w:val="24"/>
-          <w:szCs w:val="24"/>
-        </w:rPr>
-        <w:t xml:space="preserve"> thing about</w:t>
-      </w:r>
-      <w:r>
-        <w:rPr>
-          <w:rFonts w:ascii="Times New Roman" w:hAnsi="Times New Roman" w:cs="Times New Roman"/>
-          <w:sz w:val="24"/>
-          <w:szCs w:val="24"/>
-        </w:rPr>
-        <w:t xml:space="preserve"> TK</w:t>
-      </w:r>
-      <w:r>
-        <w:rPr>
-          <w:rFonts w:ascii="Times New Roman" w:hAnsi="Times New Roman" w:cs="Times New Roman"/>
-          <w:sz w:val="24"/>
-          <w:szCs w:val="24"/>
-        </w:rPr>
-        <w:t xml:space="preserve"> was that he had been born after dad</w:t>
-      </w:r>
-      <w:r>
-        <w:rPr>
-          <w:rFonts w:ascii="Times New Roman" w:hAnsi="Times New Roman" w:cs="Times New Roman"/>
-          <w:sz w:val="24"/>
-          <w:szCs w:val="24"/>
-        </w:rPr>
-        <w:t xml:space="preserve"> left to ‘make his fortune’ and could nev</w:t>
+        <w:t xml:space="preserve">When Jem stormed out, TK Manning had thought about stopping him but sat still when his sister shot him an angry look. He never got the full extent of the hatred that the two of them had for their father. Well for Jem it was hate, Dorie was as close to not giving as damn as you could get. And for Dorie, that was saying something. She treated people like dirt if they weren’t of use and worse if they got in her way.  </w:t>
+      </w:r>
+    </w:p>
+    <w:p>
+      <w:pPr>
+        <w:ind w:firstLine="720"/>
+        <w:rPr>
+          <w:rFonts w:ascii="Times New Roman" w:hAnsi="Times New Roman" w:cs="Times New Roman"/>
+          <w:sz w:val="24"/>
+          <w:szCs w:val="24"/>
+        </w:rPr>
+      </w:pPr>
+      <w:r>
+        <w:rPr>
+          <w:rFonts w:ascii="Times New Roman" w:hAnsi="Times New Roman" w:cs="Times New Roman"/>
+          <w:sz w:val="24"/>
+          <w:szCs w:val="24"/>
+        </w:rPr>
+        <w:t xml:space="preserve">The thing about TK was that he had been born after dad left to ‘make his fortune’ and could never really summon any hate. He would definitely side with his mom 100% but she had gotten on comfortably enough without him, though if anyone should do the hating it was her and her alone. </w:t>
+      </w:r>
+    </w:p>
+    <w:p>
+      <w:pPr>
+        <w:ind w:firstLine="720"/>
+        <w:rPr>
+          <w:rFonts w:ascii="Times New Roman" w:hAnsi="Times New Roman" w:cs="Times New Roman"/>
+          <w:sz w:val="24"/>
+          <w:szCs w:val="24"/>
+        </w:rPr>
+      </w:pPr>
+      <w:r>
+        <w:rPr>
+          <w:rFonts w:ascii="Times New Roman" w:hAnsi="Times New Roman" w:cs="Times New Roman"/>
+          <w:sz w:val="24"/>
+          <w:szCs w:val="24"/>
+        </w:rPr>
+        <w:t xml:space="preserve">For TK, his relationship with James was largely strategic. He took the summer jobs that the man offered and used it to get ahead of the game, he took the money and put it in his pocket - well some of it, he wasn’t as bad as Jem was with money but also not as good as Dorie - and he took the love that James Manning offered and tried to take it heart. It wasn’t that he hated the guy, he understood that his dad was trying to make things right. He respected that the man was out for forgiveness but he was looking in the wrong place. </w:t>
+      </w:r>
+    </w:p>
+    <w:p>
+      <w:pPr>
+        <w:ind w:firstLine="720"/>
+        <w:rPr>
+          <w:rFonts w:ascii="Times New Roman" w:hAnsi="Times New Roman" w:cs="Times New Roman"/>
+          <w:sz w:val="24"/>
+          <w:szCs w:val="24"/>
+        </w:rPr>
+      </w:pPr>
+      <w:r>
+        <w:rPr>
+          <w:rFonts w:ascii="Times New Roman" w:hAnsi="Times New Roman" w:cs="Times New Roman"/>
+          <w:sz w:val="24"/>
+          <w:szCs w:val="24"/>
+        </w:rPr>
+        <w:t>Terence-Kelvin Manning had already forgiven his dad, whatever that was worth, but that didn’t mean that he hadn’t let the guy pay for his textbooks - TK was way, way, way too much like his big sister to let a good opportunity go begging.</w:t>
+      </w:r>
+    </w:p>
+    <w:p>
+      <w:pPr>
+        <w:ind w:firstLine="720"/>
+        <w:rPr>
+          <w:rFonts w:ascii="Times New Roman" w:hAnsi="Times New Roman" w:cs="Times New Roman"/>
+          <w:sz w:val="24"/>
+          <w:szCs w:val="24"/>
+        </w:rPr>
+      </w:pPr>
+      <w:r>
+        <w:rPr>
+          <w:rFonts w:ascii="Times New Roman" w:hAnsi="Times New Roman" w:cs="Times New Roman"/>
+          <w:sz w:val="24"/>
+          <w:szCs w:val="24"/>
+        </w:rPr>
+        <w:t xml:space="preserve">He looked up at the stage and read his sister’s face. She was still in planning mode. TK wondered whether he could take out his phone and have a go at level 4 of </w:t>
+      </w:r>
+      <w:r>
+        <w:rPr>
+          <w:rFonts w:ascii="Times New Roman" w:hAnsi="Times New Roman" w:cs="Times New Roman"/>
+          <w:i/>
+          <w:sz w:val="24"/>
+          <w:szCs w:val="24"/>
+        </w:rPr>
+        <w:t>Secret Hunters II: Ancient Worlds</w:t>
+      </w:r>
+      <w:r>
+        <w:rPr>
+          <w:rFonts w:ascii="Times New Roman" w:hAnsi="Times New Roman" w:cs="Times New Roman"/>
+          <w:sz w:val="24"/>
+          <w:szCs w:val="24"/>
+        </w:rPr>
+        <w:t>. Nope, scratch that. She was looking straight at him.</w:t>
+      </w:r>
+    </w:p>
+    <w:p>
+      <w:pPr>
+        <w:ind w:firstLine="720"/>
+        <w:rPr>
+          <w:rFonts w:ascii="Times New Roman" w:hAnsi="Times New Roman" w:cs="Times New Roman"/>
+          <w:sz w:val="24"/>
+          <w:szCs w:val="24"/>
+        </w:rPr>
+      </w:pPr>
+      <w:r>
+        <w:rPr>
+          <w:rFonts w:ascii="Times New Roman" w:hAnsi="Times New Roman" w:cs="Times New Roman"/>
+          <w:sz w:val="24"/>
+          <w:szCs w:val="24"/>
+        </w:rPr>
+        <w:t>An objective observer would never have known the depth of his sister’s indifference towards the man in the coffin when she called TK up to that podium and whispered in his ear to play a song for her on the piano.</w:t>
+      </w:r>
+    </w:p>
+    <w:p>
+      <w:pPr>
+        <w:rPr>
+          <w:rFonts w:ascii="Times New Roman" w:hAnsi="Times New Roman" w:cs="Times New Roman"/>
+          <w:sz w:val="24"/>
+          <w:szCs w:val="24"/>
+        </w:rPr>
+      </w:pPr>
+    </w:p>
+    <w:p>
+      <w:pPr>
+        <w:rPr>
+          <w:rFonts w:ascii="Times New Roman" w:hAnsi="Times New Roman" w:cs="Times New Roman"/>
+          <w:sz w:val="24"/>
+          <w:szCs w:val="24"/>
+        </w:rPr>
+      </w:pPr>
+      <w:r>
+        <w:rPr>
+          <w:rFonts w:ascii="Times New Roman" w:hAnsi="Times New Roman" w:cs="Times New Roman"/>
+          <w:sz w:val="24"/>
+          <w:szCs w:val="24"/>
+        </w:rPr>
+        <w:br w:type="page"/>
       </w:r>
       <w:bookmarkStart w:id="0" w:name="_GoBack"/>
-      <w:bookmarkEnd w:id="0"/>
-      <w:r>
-        <w:rPr>
-          <w:rFonts w:ascii="Times New Roman" w:hAnsi="Times New Roman" w:cs="Times New Roman"/>
-          <w:sz w:val="24"/>
-          <w:szCs w:val="24"/>
-        </w:rPr>
-        <w:t xml:space="preserve">er really summon any hate. </w:t>
-      </w:r>
-      <w:r>
-        <w:rPr>
-          <w:rFonts w:ascii="Times New Roman" w:hAnsi="Times New Roman" w:cs="Times New Roman"/>
-          <w:sz w:val="24"/>
-          <w:szCs w:val="24"/>
-        </w:rPr>
-        <w:t>He would definitely side with his m</w:t>
-      </w:r>
-      <w:r>
-        <w:rPr>
-          <w:rFonts w:ascii="Times New Roman" w:hAnsi="Times New Roman" w:cs="Times New Roman"/>
-          <w:sz w:val="24"/>
-          <w:szCs w:val="24"/>
-        </w:rPr>
-        <w:t>om</w:t>
-      </w:r>
-      <w:r>
-        <w:rPr>
-          <w:rFonts w:ascii="Times New Roman" w:hAnsi="Times New Roman" w:cs="Times New Roman"/>
-          <w:sz w:val="24"/>
-          <w:szCs w:val="24"/>
-        </w:rPr>
-        <w:t xml:space="preserve"> 100% but she</w:t>
-      </w:r>
-      <w:r>
-        <w:rPr>
-          <w:rFonts w:ascii="Times New Roman" w:hAnsi="Times New Roman" w:cs="Times New Roman"/>
-          <w:sz w:val="24"/>
-          <w:szCs w:val="24"/>
-        </w:rPr>
-        <w:t xml:space="preserve"> had gotten on comfortably enough </w:t>
-      </w:r>
-      <w:r>
-        <w:rPr>
-          <w:rFonts w:ascii="Times New Roman" w:hAnsi="Times New Roman" w:cs="Times New Roman"/>
-          <w:sz w:val="24"/>
-          <w:szCs w:val="24"/>
-        </w:rPr>
-        <w:t xml:space="preserve">without him - </w:t>
-      </w:r>
-      <w:r>
-        <w:rPr>
-          <w:rFonts w:ascii="Times New Roman" w:hAnsi="Times New Roman" w:cs="Times New Roman"/>
-          <w:sz w:val="24"/>
-          <w:szCs w:val="24"/>
-        </w:rPr>
-        <w:t>if anyone should do the hating it was her</w:t>
-      </w:r>
-      <w:r>
-        <w:rPr>
-          <w:rFonts w:ascii="Times New Roman" w:hAnsi="Times New Roman" w:cs="Times New Roman"/>
-          <w:sz w:val="24"/>
-          <w:szCs w:val="24"/>
-        </w:rPr>
-        <w:t xml:space="preserve"> and her alone</w:t>
-      </w:r>
-      <w:r>
-        <w:rPr>
-          <w:rFonts w:ascii="Times New Roman" w:hAnsi="Times New Roman" w:cs="Times New Roman"/>
-          <w:sz w:val="24"/>
-          <w:szCs w:val="24"/>
-        </w:rPr>
-        <w:t xml:space="preserve">. </w:t>
-      </w:r>
-    </w:p>
-    <w:p>
-      <w:pPr>
-        <w:ind w:firstLine="720"/>
-        <w:rPr>
-          <w:rFonts w:ascii="Times New Roman" w:hAnsi="Times New Roman" w:cs="Times New Roman"/>
-          <w:sz w:val="24"/>
-          <w:szCs w:val="24"/>
-        </w:rPr>
-      </w:pPr>
-      <w:r>
-        <w:rPr>
-          <w:rFonts w:ascii="Times New Roman" w:hAnsi="Times New Roman" w:cs="Times New Roman"/>
-          <w:sz w:val="24"/>
-          <w:szCs w:val="24"/>
-        </w:rPr>
-        <w:t>For TK, his</w:t>
-      </w:r>
-      <w:r>
-        <w:rPr>
-          <w:rFonts w:ascii="Times New Roman" w:hAnsi="Times New Roman" w:cs="Times New Roman"/>
-          <w:sz w:val="24"/>
-          <w:szCs w:val="24"/>
-        </w:rPr>
-        <w:t xml:space="preserve"> relationship</w:t>
-      </w:r>
-      <w:r>
-        <w:rPr>
-          <w:rFonts w:ascii="Times New Roman" w:hAnsi="Times New Roman" w:cs="Times New Roman"/>
-          <w:sz w:val="24"/>
-          <w:szCs w:val="24"/>
-        </w:rPr>
-        <w:t xml:space="preserve"> with James</w:t>
-      </w:r>
-      <w:r>
-        <w:rPr>
-          <w:rFonts w:ascii="Times New Roman" w:hAnsi="Times New Roman" w:cs="Times New Roman"/>
-          <w:sz w:val="24"/>
-          <w:szCs w:val="24"/>
-        </w:rPr>
-        <w:t xml:space="preserve"> was largely strategic. He took the</w:t>
-      </w:r>
-      <w:r>
-        <w:rPr>
-          <w:rFonts w:ascii="Times New Roman" w:hAnsi="Times New Roman" w:cs="Times New Roman"/>
-          <w:sz w:val="24"/>
-          <w:szCs w:val="24"/>
-        </w:rPr>
-        <w:t xml:space="preserve"> summer</w:t>
-      </w:r>
-      <w:r>
-        <w:rPr>
-          <w:rFonts w:ascii="Times New Roman" w:hAnsi="Times New Roman" w:cs="Times New Roman"/>
-          <w:sz w:val="24"/>
-          <w:szCs w:val="24"/>
-        </w:rPr>
-        <w:t xml:space="preserve"> job</w:t>
-      </w:r>
-      <w:r>
-        <w:rPr>
-          <w:rFonts w:ascii="Times New Roman" w:hAnsi="Times New Roman" w:cs="Times New Roman"/>
-          <w:sz w:val="24"/>
-          <w:szCs w:val="24"/>
-        </w:rPr>
-        <w:t>s</w:t>
-      </w:r>
-      <w:r>
-        <w:rPr>
-          <w:rFonts w:ascii="Times New Roman" w:hAnsi="Times New Roman" w:cs="Times New Roman"/>
-          <w:sz w:val="24"/>
-          <w:szCs w:val="24"/>
-        </w:rPr>
-        <w:t xml:space="preserve"> that</w:t>
-      </w:r>
-      <w:r>
-        <w:rPr>
-          <w:rFonts w:ascii="Times New Roman" w:hAnsi="Times New Roman" w:cs="Times New Roman"/>
-          <w:sz w:val="24"/>
-          <w:szCs w:val="24"/>
-        </w:rPr>
-        <w:t xml:space="preserve"> the</w:t>
-      </w:r>
-      <w:r>
-        <w:rPr>
-          <w:rFonts w:ascii="Times New Roman" w:hAnsi="Times New Roman" w:cs="Times New Roman"/>
-          <w:sz w:val="24"/>
-          <w:szCs w:val="24"/>
-        </w:rPr>
-        <w:t xml:space="preserve"> man offered and used it to further himself, he took the money and put it in his pocket, and he took the love that James </w:t>
-      </w:r>
-      <w:r>
-        <w:rPr>
-          <w:rFonts w:ascii="Times New Roman" w:hAnsi="Times New Roman" w:cs="Times New Roman"/>
-          <w:sz w:val="24"/>
-          <w:szCs w:val="24"/>
-        </w:rPr>
-        <w:t xml:space="preserve">Manning offered and tried to take it heart. It wasn’t that he hated the guy. TK understood that he was trying to make things right. </w:t>
-      </w:r>
-    </w:p>
-    <w:p>
-      <w:pPr>
-        <w:ind w:firstLine="720"/>
-        <w:rPr>
-          <w:rFonts w:ascii="Times New Roman" w:hAnsi="Times New Roman" w:cs="Times New Roman"/>
-          <w:sz w:val="24"/>
-          <w:szCs w:val="24"/>
-        </w:rPr>
-      </w:pPr>
-      <w:r>
-        <w:rPr>
-          <w:rFonts w:ascii="Times New Roman" w:hAnsi="Times New Roman" w:cs="Times New Roman"/>
-          <w:sz w:val="24"/>
-          <w:szCs w:val="24"/>
-        </w:rPr>
-        <w:t xml:space="preserve">Dorie was still in planning mode when he looked up at the stage. TK wondered whether he could take out his phone and have a go at level 4 of </w:t>
-      </w:r>
-      <w:r>
-        <w:rPr>
-          <w:rFonts w:ascii="Times New Roman" w:hAnsi="Times New Roman" w:cs="Times New Roman"/>
-          <w:i/>
-          <w:sz w:val="24"/>
-          <w:szCs w:val="24"/>
-        </w:rPr>
-        <w:t>Secret</w:t>
-      </w:r>
-      <w:r>
-        <w:rPr>
-          <w:rFonts w:ascii="Times New Roman" w:hAnsi="Times New Roman" w:cs="Times New Roman"/>
-          <w:i/>
-          <w:sz w:val="24"/>
-          <w:szCs w:val="24"/>
-        </w:rPr>
-        <w:t xml:space="preserve"> Hunters</w:t>
-      </w:r>
-      <w:r>
-        <w:rPr>
-          <w:rFonts w:ascii="Times New Roman" w:hAnsi="Times New Roman" w:cs="Times New Roman"/>
-          <w:i/>
-          <w:sz w:val="24"/>
-          <w:szCs w:val="24"/>
-        </w:rPr>
-        <w:t xml:space="preserve"> II: Ancient Worlds</w:t>
-      </w:r>
-      <w:r>
-        <w:rPr>
-          <w:rFonts w:ascii="Times New Roman" w:hAnsi="Times New Roman" w:cs="Times New Roman"/>
-          <w:sz w:val="24"/>
-          <w:szCs w:val="24"/>
-        </w:rPr>
-        <w:t>. Nope, scratch that. She was looking straight at him.</w:t>
-      </w:r>
-    </w:p>
-    <w:p>
-      <w:pPr>
-        <w:ind w:firstLine="720"/>
-        <w:rPr>
-          <w:rFonts w:ascii="Times New Roman" w:hAnsi="Times New Roman" w:cs="Times New Roman"/>
-          <w:sz w:val="24"/>
-          <w:szCs w:val="24"/>
-        </w:rPr>
-      </w:pPr>
-      <w:r>
-        <w:rPr>
-          <w:rFonts w:ascii="Times New Roman" w:hAnsi="Times New Roman" w:cs="Times New Roman"/>
-          <w:sz w:val="24"/>
-          <w:szCs w:val="24"/>
-        </w:rPr>
-        <w:t>An objective observer would never</w:t>
-      </w:r>
-      <w:r>
-        <w:rPr>
-          <w:rFonts w:ascii="Times New Roman" w:hAnsi="Times New Roman" w:cs="Times New Roman"/>
-          <w:sz w:val="24"/>
-          <w:szCs w:val="24"/>
-        </w:rPr>
-        <w:t xml:space="preserve"> have known the depth of</w:t>
-      </w:r>
-      <w:r>
-        <w:rPr>
-          <w:rFonts w:ascii="Times New Roman" w:hAnsi="Times New Roman" w:cs="Times New Roman"/>
-          <w:sz w:val="24"/>
-          <w:szCs w:val="24"/>
-        </w:rPr>
-        <w:t xml:space="preserve"> his sister’s indifference towards the man in the coffin when she called TK up to that podium and whispered in his ear to play a song for her on the piano.</w:t>
-      </w:r>
-    </w:p>
-    <w:p>
-      <w:pPr>
-        <w:rPr>
-          <w:rFonts w:ascii="Times New Roman" w:hAnsi="Times New Roman" w:cs="Times New Roman"/>
-          <w:sz w:val="24"/>
-          <w:szCs w:val="24"/>
-        </w:rPr>
-      </w:pPr>
-    </w:p>
+    </w:p>
+    <w:bookmarkEnd w:id="0"/>
     <w:p>
       <w:pPr>
         <w:rPr>
@@ -1546,6 +701,7 @@
           <w:sz w:val="24"/>
           <w:szCs w:val="24"/>
         </w:rPr>
+        <w:lastRenderedPageBreak/>
         <w:t>Pandora</w:t>
       </w:r>
     </w:p>
@@ -1564,23 +720,7 @@
           <w:sz w:val="24"/>
           <w:szCs w:val="24"/>
         </w:rPr>
-        <w:t xml:space="preserve">As her little brother sat down to play, Dorie got ready to sing the lost time away. Once this was done she would </w:t>
-      </w:r>
-      <w:r>
-        <w:rPr>
-          <w:rFonts w:ascii="Times New Roman" w:hAnsi="Times New Roman" w:cs="Times New Roman"/>
-          <w:sz w:val="24"/>
-          <w:szCs w:val="24"/>
-        </w:rPr>
-        <w:t>do the thanks and mingle for a bit before assembling</w:t>
-      </w:r>
-      <w:r>
-        <w:rPr>
-          <w:rFonts w:ascii="Times New Roman" w:hAnsi="Times New Roman" w:cs="Times New Roman"/>
-          <w:sz w:val="24"/>
-          <w:szCs w:val="24"/>
-        </w:rPr>
-        <w:t xml:space="preserve"> the inner circle for the reading of the will. But alas, she was getting ahead of herself.</w:t>
+        <w:t>As her little brother sat down to play, Pandora Manning got ready to sing the lost time away. Once this was done she would do the thanks and mingle for a bit before assembling the inner circle for the reading of the will. She’d have to send one of her step-nephews to go find Jerome. But alas, she was getting ahead of herself.</w:t>
       </w:r>
     </w:p>
     <w:p>
@@ -1615,6 +755,7 @@
         <w:t>Paul Cupido</w:t>
       </w:r>
     </w:p>
+    <w:p/>
     <w:sectPr>
       <w:pgSz w:w="12240" w:h="15840"/>
       <w:pgMar w:top="1440" w:right="1440" w:bottom="1440" w:left="1440" w:header="720" w:footer="720" w:gutter="0"/>

</xml_diff>